<commit_message>
home page html test
</commit_message>
<xml_diff>
--- a/django/DjangoWeb_notes.docx
+++ b/django/DjangoWeb_notes.docx
@@ -3,423 +3,8 @@
 <w:document xmlns:wpc="http://schemas.microsoft.com/office/word/2010/wordprocessingCanvas" xmlns:mo="http://schemas.microsoft.com/office/mac/office/2008/main" xmlns:mc="http://schemas.openxmlformats.org/markup-compatibility/2006" xmlns:mv="urn:schemas-microsoft-com:mac:vml" xmlns:o="urn:schemas-microsoft-com:office:office" xmlns:r="http://schemas.openxmlformats.org/officeDocument/2006/relationships" xmlns:m="http://schemas.openxmlformats.org/officeDocument/2006/math" xmlns:v="urn:schemas-microsoft-com:vml" xmlns:wp14="http://schemas.microsoft.com/office/word/2010/wordprocessingDrawing" xmlns:wp="http://schemas.openxmlformats.org/drawingml/2006/wordprocessingDrawing" xmlns:w10="urn:schemas-microsoft-com:office:word" xmlns:w="http://schemas.openxmlformats.org/wordprocessingml/2006/main" xmlns:w14="http://schemas.microsoft.com/office/word/2010/wordml" xmlns:w15="http://schemas.microsoft.com/office/word/2012/wordml" xmlns:wpg="http://schemas.microsoft.com/office/word/2010/wordprocessingGroup" xmlns:wpi="http://schemas.microsoft.com/office/word/2010/wordprocessingInk" xmlns:wne="http://schemas.microsoft.com/office/word/2006/wordml" xmlns:wps="http://schemas.microsoft.com/office/word/2010/wordprocessingShape" mc:Ignorable="w14 w15 wp14">
   <w:body>
     <w:p>
-      <w:pPr>
-        <w:widowControl/>
-        <w:autoSpaceDE w:val="0"/>
-        <w:autoSpaceDN w:val="0"/>
-        <w:adjustRightInd w:val="0"/>
-        <w:jc w:val="left"/>
-        <w:rPr>
-          <w:rFonts w:ascii="Arial" w:hAnsi="Arial" w:cs="Arial"/>
-          <w:kern w:val="0"/>
-          <w:sz w:val="60"/>
-          <w:szCs w:val="60"/>
-        </w:rPr>
-      </w:pPr>
-      <w:r>
-        <w:rPr>
-          <w:rFonts w:ascii="Arial" w:hAnsi="Arial" w:cs="Arial"/>
-          <w:b/>
-          <w:bCs/>
-          <w:kern w:val="0"/>
-          <w:sz w:val="60"/>
-          <w:szCs w:val="60"/>
-        </w:rPr>
-        <w:t xml:space="preserve">Django </w:t>
-      </w:r>
-      <w:r>
-        <w:rPr>
-          <w:rFonts w:ascii="Arial" w:hAnsi="Arial" w:cs="Arial"/>
-          <w:b/>
-          <w:bCs/>
-          <w:kern w:val="0"/>
-          <w:sz w:val="60"/>
-          <w:szCs w:val="60"/>
-        </w:rPr>
-        <w:t>特点</w:t>
-      </w:r>
-    </w:p>
-    <w:p>
-      <w:pPr>
-        <w:widowControl/>
-        <w:autoSpaceDE w:val="0"/>
-        <w:autoSpaceDN w:val="0"/>
-        <w:adjustRightInd w:val="0"/>
-        <w:jc w:val="left"/>
-        <w:rPr>
-          <w:rFonts w:ascii="Arial" w:hAnsi="Arial" w:cs="Arial"/>
-          <w:kern w:val="0"/>
-          <w:sz w:val="48"/>
-          <w:szCs w:val="48"/>
-        </w:rPr>
-      </w:pPr>
-      <w:r>
-        <w:rPr>
-          <w:rFonts w:ascii="Arial" w:hAnsi="Arial" w:cs="Arial"/>
-          <w:b/>
-          <w:bCs/>
-          <w:kern w:val="0"/>
-          <w:sz w:val="48"/>
-          <w:szCs w:val="48"/>
-        </w:rPr>
-        <w:t>强大的数据库功能</w:t>
-      </w:r>
-    </w:p>
-    <w:p>
-      <w:pPr>
-        <w:widowControl/>
-        <w:autoSpaceDE w:val="0"/>
-        <w:autoSpaceDN w:val="0"/>
-        <w:adjustRightInd w:val="0"/>
-        <w:jc w:val="left"/>
-        <w:rPr>
-          <w:rFonts w:ascii="Verdana" w:hAnsi="Verdana" w:cs="Verdana"/>
-          <w:kern w:val="0"/>
-          <w:sz w:val="30"/>
-          <w:szCs w:val="30"/>
-        </w:rPr>
-      </w:pPr>
-      <w:r>
-        <w:rPr>
-          <w:rFonts w:ascii="Verdana" w:hAnsi="Verdana" w:cs="Verdana"/>
-          <w:kern w:val="0"/>
-          <w:sz w:val="30"/>
-          <w:szCs w:val="30"/>
-        </w:rPr>
-        <w:t>用</w:t>
-      </w:r>
-      <w:r>
-        <w:rPr>
-          <w:rFonts w:ascii="Verdana" w:hAnsi="Verdana" w:cs="Verdana"/>
-          <w:kern w:val="0"/>
-          <w:sz w:val="30"/>
-          <w:szCs w:val="30"/>
-        </w:rPr>
-        <w:t>python</w:t>
-      </w:r>
-      <w:r>
-        <w:rPr>
-          <w:rFonts w:ascii="Verdana" w:hAnsi="Verdana" w:cs="Verdana"/>
-          <w:kern w:val="0"/>
-          <w:sz w:val="30"/>
-          <w:szCs w:val="30"/>
-        </w:rPr>
-        <w:t>的类继承，几行代码就可以拥有一个丰富，动态的数据库操作接口（</w:t>
-      </w:r>
-      <w:r>
-        <w:rPr>
-          <w:rFonts w:ascii="Verdana" w:hAnsi="Verdana" w:cs="Verdana"/>
-          <w:kern w:val="0"/>
-          <w:sz w:val="30"/>
-          <w:szCs w:val="30"/>
-        </w:rPr>
-        <w:t>API</w:t>
-      </w:r>
-      <w:r>
-        <w:rPr>
-          <w:rFonts w:ascii="Verdana" w:hAnsi="Verdana" w:cs="Verdana"/>
-          <w:kern w:val="0"/>
-          <w:sz w:val="30"/>
-          <w:szCs w:val="30"/>
-        </w:rPr>
-        <w:t>），</w:t>
-      </w:r>
       <w:bookmarkStart w:id="0" w:name="_GoBack"/>
       <w:bookmarkEnd w:id="0"/>
-      <w:r>
-        <w:rPr>
-          <w:rFonts w:ascii="Verdana" w:hAnsi="Verdana" w:cs="Verdana"/>
-          <w:kern w:val="0"/>
-          <w:sz w:val="30"/>
-          <w:szCs w:val="30"/>
-        </w:rPr>
-        <w:t>如果需要你也能执行</w:t>
-      </w:r>
-      <w:r>
-        <w:rPr>
-          <w:rFonts w:ascii="Verdana" w:hAnsi="Verdana" w:cs="Verdana"/>
-          <w:kern w:val="0"/>
-          <w:sz w:val="30"/>
-          <w:szCs w:val="30"/>
-        </w:rPr>
-        <w:t>SQL</w:t>
-      </w:r>
-      <w:r>
-        <w:rPr>
-          <w:rFonts w:ascii="Verdana" w:hAnsi="Verdana" w:cs="Verdana"/>
-          <w:kern w:val="0"/>
-          <w:sz w:val="30"/>
-          <w:szCs w:val="30"/>
-        </w:rPr>
-        <w:t>语句</w:t>
-      </w:r>
-    </w:p>
-    <w:p>
-      <w:pPr>
-        <w:widowControl/>
-        <w:autoSpaceDE w:val="0"/>
-        <w:autoSpaceDN w:val="0"/>
-        <w:adjustRightInd w:val="0"/>
-        <w:jc w:val="left"/>
-        <w:rPr>
-          <w:rFonts w:ascii="Arial" w:hAnsi="Arial" w:cs="Arial"/>
-          <w:kern w:val="0"/>
-          <w:sz w:val="48"/>
-          <w:szCs w:val="48"/>
-        </w:rPr>
-      </w:pPr>
-      <w:r>
-        <w:rPr>
-          <w:rFonts w:ascii="Arial" w:hAnsi="Arial" w:cs="Arial"/>
-          <w:b/>
-          <w:bCs/>
-          <w:kern w:val="0"/>
-          <w:sz w:val="48"/>
-          <w:szCs w:val="48"/>
-        </w:rPr>
-        <w:t>自带的强大的后台功能</w:t>
-      </w:r>
-    </w:p>
-    <w:p>
-      <w:pPr>
-        <w:widowControl/>
-        <w:autoSpaceDE w:val="0"/>
-        <w:autoSpaceDN w:val="0"/>
-        <w:adjustRightInd w:val="0"/>
-        <w:jc w:val="left"/>
-        <w:rPr>
-          <w:rFonts w:ascii="Verdana" w:hAnsi="Verdana" w:cs="Verdana"/>
-          <w:kern w:val="0"/>
-          <w:sz w:val="30"/>
-          <w:szCs w:val="30"/>
-        </w:rPr>
-      </w:pPr>
-      <w:r>
-        <w:rPr>
-          <w:rFonts w:ascii="Verdana" w:hAnsi="Verdana" w:cs="Verdana"/>
-          <w:kern w:val="0"/>
-          <w:sz w:val="30"/>
-          <w:szCs w:val="30"/>
-        </w:rPr>
-        <w:t>几行简单的代码就让你的网站拥有一个强大的后台，轻松管理你的内容！</w:t>
-      </w:r>
-    </w:p>
-    <w:p>
-      <w:pPr>
-        <w:widowControl/>
-        <w:autoSpaceDE w:val="0"/>
-        <w:autoSpaceDN w:val="0"/>
-        <w:adjustRightInd w:val="0"/>
-        <w:jc w:val="left"/>
-        <w:rPr>
-          <w:rFonts w:ascii="Arial" w:hAnsi="Arial" w:cs="Arial"/>
-          <w:kern w:val="0"/>
-          <w:sz w:val="48"/>
-          <w:szCs w:val="48"/>
-        </w:rPr>
-      </w:pPr>
-      <w:r>
-        <w:rPr>
-          <w:rFonts w:ascii="Arial" w:hAnsi="Arial" w:cs="Arial"/>
-          <w:b/>
-          <w:bCs/>
-          <w:kern w:val="0"/>
-          <w:sz w:val="48"/>
-          <w:szCs w:val="48"/>
-        </w:rPr>
-        <w:t>优雅的网址</w:t>
-      </w:r>
-    </w:p>
-    <w:p>
-      <w:pPr>
-        <w:widowControl/>
-        <w:autoSpaceDE w:val="0"/>
-        <w:autoSpaceDN w:val="0"/>
-        <w:adjustRightInd w:val="0"/>
-        <w:jc w:val="left"/>
-        <w:rPr>
-          <w:rFonts w:ascii="Verdana" w:hAnsi="Verdana" w:cs="Verdana"/>
-          <w:kern w:val="0"/>
-          <w:sz w:val="30"/>
-          <w:szCs w:val="30"/>
-        </w:rPr>
-      </w:pPr>
-      <w:r>
-        <w:rPr>
-          <w:rFonts w:ascii="Verdana" w:hAnsi="Verdana" w:cs="Verdana"/>
-          <w:kern w:val="0"/>
-          <w:sz w:val="30"/>
-          <w:szCs w:val="30"/>
-        </w:rPr>
-        <w:t>用正则匹配网址，传递到对应函数，随意定义，如你所想！</w:t>
-      </w:r>
-    </w:p>
-    <w:p>
-      <w:pPr>
-        <w:widowControl/>
-        <w:autoSpaceDE w:val="0"/>
-        <w:autoSpaceDN w:val="0"/>
-        <w:adjustRightInd w:val="0"/>
-        <w:jc w:val="left"/>
-        <w:rPr>
-          <w:rFonts w:ascii="Arial" w:hAnsi="Arial" w:cs="Arial"/>
-          <w:kern w:val="0"/>
-          <w:sz w:val="48"/>
-          <w:szCs w:val="48"/>
-        </w:rPr>
-      </w:pPr>
-      <w:r>
-        <w:rPr>
-          <w:rFonts w:ascii="Arial" w:hAnsi="Arial" w:cs="Arial"/>
-          <w:b/>
-          <w:bCs/>
-          <w:kern w:val="0"/>
-          <w:sz w:val="48"/>
-          <w:szCs w:val="48"/>
-        </w:rPr>
-        <w:t>模板系统</w:t>
-      </w:r>
-    </w:p>
-    <w:p>
-      <w:pPr>
-        <w:widowControl/>
-        <w:autoSpaceDE w:val="0"/>
-        <w:autoSpaceDN w:val="0"/>
-        <w:adjustRightInd w:val="0"/>
-        <w:jc w:val="left"/>
-        <w:rPr>
-          <w:rFonts w:ascii="Verdana" w:hAnsi="Verdana" w:cs="Verdana"/>
-          <w:kern w:val="0"/>
-          <w:sz w:val="30"/>
-          <w:szCs w:val="30"/>
-        </w:rPr>
-      </w:pPr>
-      <w:r>
-        <w:rPr>
-          <w:rFonts w:ascii="Verdana" w:hAnsi="Verdana" w:cs="Verdana"/>
-          <w:kern w:val="0"/>
-          <w:sz w:val="30"/>
-          <w:szCs w:val="30"/>
-        </w:rPr>
-        <w:t>强大，易扩展的模板系统，设计简易，代码，样式分开设计，更容易管理。</w:t>
-      </w:r>
-    </w:p>
-    <w:p>
-      <w:pPr>
-        <w:widowControl/>
-        <w:autoSpaceDE w:val="0"/>
-        <w:autoSpaceDN w:val="0"/>
-        <w:adjustRightInd w:val="0"/>
-        <w:jc w:val="left"/>
-        <w:rPr>
-          <w:rFonts w:ascii="Arial" w:hAnsi="Arial" w:cs="Arial"/>
-          <w:kern w:val="0"/>
-          <w:sz w:val="48"/>
-          <w:szCs w:val="48"/>
-        </w:rPr>
-      </w:pPr>
-      <w:r>
-        <w:rPr>
-          <w:rFonts w:ascii="Arial" w:hAnsi="Arial" w:cs="Arial"/>
-          <w:b/>
-          <w:bCs/>
-          <w:kern w:val="0"/>
-          <w:sz w:val="48"/>
-          <w:szCs w:val="48"/>
-        </w:rPr>
-        <w:t>缓存系统</w:t>
-      </w:r>
-    </w:p>
-    <w:p>
-      <w:pPr>
-        <w:widowControl/>
-        <w:autoSpaceDE w:val="0"/>
-        <w:autoSpaceDN w:val="0"/>
-        <w:adjustRightInd w:val="0"/>
-        <w:jc w:val="left"/>
-        <w:rPr>
-          <w:rFonts w:ascii="Verdana" w:hAnsi="Verdana" w:cs="Verdana"/>
-          <w:kern w:val="0"/>
-          <w:sz w:val="30"/>
-          <w:szCs w:val="30"/>
-        </w:rPr>
-      </w:pPr>
-      <w:r>
-        <w:rPr>
-          <w:rFonts w:ascii="Verdana" w:hAnsi="Verdana" w:cs="Verdana"/>
-          <w:kern w:val="0"/>
-          <w:sz w:val="30"/>
-          <w:szCs w:val="30"/>
-        </w:rPr>
-        <w:t>与</w:t>
-      </w:r>
-      <w:proofErr w:type="spellStart"/>
-      <w:r>
-        <w:rPr>
-          <w:rFonts w:ascii="Verdana" w:hAnsi="Verdana" w:cs="Verdana"/>
-          <w:kern w:val="0"/>
-          <w:sz w:val="30"/>
-          <w:szCs w:val="30"/>
-        </w:rPr>
-        <w:t>memcached</w:t>
-      </w:r>
-      <w:proofErr w:type="spellEnd"/>
-      <w:r>
-        <w:rPr>
-          <w:rFonts w:ascii="Verdana" w:hAnsi="Verdana" w:cs="Verdana"/>
-          <w:kern w:val="0"/>
-          <w:sz w:val="30"/>
-          <w:szCs w:val="30"/>
-        </w:rPr>
-        <w:t>或其它的缓存系统联用，更出色的表现，更快的加载速度。</w:t>
-      </w:r>
-    </w:p>
-    <w:p>
-      <w:pPr>
-        <w:widowControl/>
-        <w:autoSpaceDE w:val="0"/>
-        <w:autoSpaceDN w:val="0"/>
-        <w:adjustRightInd w:val="0"/>
-        <w:jc w:val="left"/>
-        <w:rPr>
-          <w:rFonts w:ascii="Arial" w:hAnsi="Arial" w:cs="Arial"/>
-          <w:kern w:val="0"/>
-          <w:sz w:val="48"/>
-          <w:szCs w:val="48"/>
-        </w:rPr>
-      </w:pPr>
-      <w:r>
-        <w:rPr>
-          <w:rFonts w:ascii="Arial" w:hAnsi="Arial" w:cs="Arial"/>
-          <w:b/>
-          <w:bCs/>
-          <w:kern w:val="0"/>
-          <w:sz w:val="48"/>
-          <w:szCs w:val="48"/>
-        </w:rPr>
-        <w:t>国际化</w:t>
-      </w:r>
-    </w:p>
-    <w:p>
-      <w:r>
-        <w:rPr>
-          <w:rFonts w:ascii="Verdana" w:hAnsi="Verdana" w:cs="Verdana"/>
-          <w:kern w:val="0"/>
-          <w:sz w:val="30"/>
-          <w:szCs w:val="30"/>
-        </w:rPr>
-        <w:t>完全支持多语言应用，允许你定义翻译的字符，轻松翻译成不同国</w:t>
-      </w:r>
-      <w:r>
-        <w:rPr>
-          <w:rFonts w:ascii="Verdana" w:hAnsi="Verdana" w:cs="Verdana"/>
-          <w:kern w:val="0"/>
-          <w:sz w:val="30"/>
-          <w:szCs w:val="30"/>
-        </w:rPr>
-        <w:lastRenderedPageBreak/>
-        <w:t>家的语言。</w:t>
-      </w:r>
     </w:p>
     <w:sectPr>
       <w:pgSz w:w="12240" w:h="15840"/>

</xml_diff>